<commit_message>
all i see is sql
</commit_message>
<xml_diff>
--- a/Design.docx
+++ b/Design.docx
@@ -160,7 +160,6 @@
           <w:szCs w:val="28"/>
         </w:rPr>
       </w:pPr>
-      <w:proofErr w:type="spellStart"/>
       <w:r>
         <w:rPr>
           <w:rFonts w:ascii="Arial" w:hAnsi="Arial" w:cs="Arial"/>
@@ -169,7 +168,6 @@
         </w:rPr>
         <w:t>TB_HouseListing</w:t>
       </w:r>
-      <w:proofErr w:type="spellEnd"/>
       <w:r>
         <w:rPr>
           <w:rFonts w:ascii="Arial" w:hAnsi="Arial" w:cs="Arial"/>
@@ -192,23 +190,13 @@
           <w:szCs w:val="24"/>
         </w:rPr>
       </w:pPr>
-      <w:proofErr w:type="spellStart"/>
-      <w:r>
-        <w:rPr>
-          <w:rFonts w:ascii="Arial" w:hAnsi="Arial" w:cs="Arial"/>
-          <w:sz w:val="24"/>
-          <w:szCs w:val="24"/>
-        </w:rPr>
-        <w:t>dtmCreatedOn</w:t>
-      </w:r>
-      <w:proofErr w:type="spellEnd"/>
-      <w:r>
-        <w:rPr>
-          <w:rFonts w:ascii="Arial" w:hAnsi="Arial" w:cs="Arial"/>
-          <w:sz w:val="24"/>
-          <w:szCs w:val="24"/>
-        </w:rPr>
-        <w:t xml:space="preserve">: A house can have many listings, but only the most recent one should be displayed. </w:t>
+      <w:r>
+        <w:rPr>
+          <w:rFonts w:ascii="Arial" w:hAnsi="Arial" w:cs="Arial"/>
+          <w:sz w:val="24"/>
+          <w:szCs w:val="24"/>
+        </w:rPr>
+        <w:t xml:space="preserve">dtmCreatedOn: A house can have many listings, but only the most recent one should be displayed. </w:t>
       </w:r>
       <w:r>
         <w:rPr>
@@ -232,49 +220,21 @@
           <w:szCs w:val="24"/>
         </w:rPr>
       </w:pPr>
-      <w:proofErr w:type="spellStart"/>
-      <w:r>
-        <w:rPr>
-          <w:rFonts w:ascii="Arial" w:hAnsi="Arial" w:cs="Arial"/>
-          <w:sz w:val="24"/>
-          <w:szCs w:val="24"/>
-        </w:rPr>
-        <w:t>uPriceCents</w:t>
-      </w:r>
-      <w:proofErr w:type="spellEnd"/>
-      <w:r>
-        <w:rPr>
-          <w:rFonts w:ascii="Arial" w:hAnsi="Arial" w:cs="Arial"/>
-          <w:sz w:val="24"/>
-          <w:szCs w:val="24"/>
-        </w:rPr>
-        <w:t>:</w:t>
-      </w:r>
-      <w:r>
-        <w:rPr>
-          <w:rFonts w:ascii="Arial" w:hAnsi="Arial" w:cs="Arial"/>
-          <w:sz w:val="24"/>
-          <w:szCs w:val="24"/>
-        </w:rPr>
-        <w:t xml:space="preserve"> The interpretation of this field depends on the </w:t>
-      </w:r>
-      <w:proofErr w:type="spellStart"/>
-      <w:r>
-        <w:rPr>
-          <w:rFonts w:ascii="Arial" w:hAnsi="Arial" w:cs="Arial"/>
-          <w:sz w:val="24"/>
-          <w:szCs w:val="24"/>
-        </w:rPr>
-        <w:t>uSaleType</w:t>
-      </w:r>
-      <w:proofErr w:type="spellEnd"/>
-      <w:r>
-        <w:rPr>
-          <w:rFonts w:ascii="Arial" w:hAnsi="Arial" w:cs="Arial"/>
-          <w:sz w:val="24"/>
-          <w:szCs w:val="24"/>
-        </w:rPr>
-        <w:t xml:space="preserve"> field, as follows:</w:t>
+      <w:r>
+        <w:rPr>
+          <w:rFonts w:ascii="Arial" w:hAnsi="Arial" w:cs="Arial"/>
+          <w:sz w:val="24"/>
+          <w:szCs w:val="24"/>
+        </w:rPr>
+        <w:t>uPriceCents:</w:t>
+      </w:r>
+      <w:r>
+        <w:rPr>
+          <w:rFonts w:ascii="Arial" w:hAnsi="Arial" w:cs="Arial"/>
+          <w:sz w:val="24"/>
+          <w:szCs w:val="24"/>
+        </w:rPr>
+        <w:t xml:space="preserve"> The interpretation of this field depends on the uSaleType field, as follows:</w:t>
       </w:r>
     </w:p>
     <w:p>
@@ -349,6 +309,59 @@
           <w:szCs w:val="24"/>
         </w:rPr>
         <w:t xml:space="preserve">Negotiate: </w:t>
+      </w:r>
+    </w:p>
+    <w:p>
+      <w:pPr>
+        <w:rPr>
+          <w:rFonts w:ascii="Arial" w:hAnsi="Arial" w:cs="Arial"/>
+          <w:sz w:val="24"/>
+          <w:szCs w:val="24"/>
+        </w:rPr>
+      </w:pPr>
+    </w:p>
+    <w:p>
+      <w:pPr>
+        <w:rPr>
+          <w:rFonts w:ascii="Arial" w:hAnsi="Arial" w:cs="Arial"/>
+          <w:sz w:val="24"/>
+          <w:szCs w:val="24"/>
+        </w:rPr>
+      </w:pPr>
+    </w:p>
+    <w:p>
+      <w:pPr>
+        <w:rPr>
+          <w:rFonts w:ascii="Arial" w:hAnsi="Arial" w:cs="Arial"/>
+          <w:sz w:val="24"/>
+          <w:szCs w:val="24"/>
+        </w:rPr>
+      </w:pPr>
+    </w:p>
+    <w:p>
+      <w:pPr>
+        <w:rPr>
+          <w:rFonts w:ascii="Arial" w:hAnsi="Arial" w:cs="Arial"/>
+          <w:sz w:val="24"/>
+          <w:szCs w:val="24"/>
+        </w:rPr>
+      </w:pPr>
+    </w:p>
+    <w:p>
+      <w:pPr>
+        <w:rPr>
+          <w:rFonts w:ascii="Arial" w:hAnsi="Arial" w:cs="Arial"/>
+          <w:sz w:val="24"/>
+          <w:szCs w:val="24"/>
+        </w:rPr>
+      </w:pPr>
+      <w:r>
+        <w:rPr>
+          <w:rFonts w:ascii="Arial" w:hAnsi="Arial" w:cs="Arial"/>
+          <w:sz w:val="24"/>
+          <w:szCs w:val="24"/>
+        </w:rPr>
+        <w:t>No session id for session history cuz its volatile</w:t>
       </w:r>
     </w:p>
     <w:sectPr>

</xml_diff>